<commit_message>
Ajte 2 na 2
</commit_message>
<xml_diff>
--- a/Slucajevi upotrebe/ISZ-A21.docx
+++ b/Slucajevi upotrebe/ISZ-A21.docx
@@ -1,6 +1,6 @@
 
 <file path=word/document.xml><?xml version="1.0" encoding="utf-8"?>
-<w:document xmlns:wpc="http://schemas.microsoft.com/office/word/2010/wordprocessingCanvas" xmlns:cx="http://schemas.microsoft.com/office/drawing/2014/chartex" xmlns:cx1="http://schemas.microsoft.com/office/drawing/2015/9/8/chartex" xmlns:cx2="http://schemas.microsoft.com/office/drawing/2015/10/21/chartex" xmlns:cx3="http://schemas.microsoft.com/office/drawing/2016/5/9/chartex" xmlns:cx4="http://schemas.microsoft.com/office/drawing/2016/5/10/chartex" xmlns:cx5="http://schemas.microsoft.com/office/drawing/2016/5/11/chartex" xmlns:cx6="http://schemas.microsoft.com/office/drawing/2016/5/12/chartex" xmlns:cx7="http://schemas.microsoft.com/office/drawing/2016/5/13/chartex" xmlns:cx8="http://schemas.microsoft.com/office/drawing/2016/5/14/chartex" xmlns:mc="http://schemas.openxmlformats.org/markup-compatibility/2006" xmlns:aink="http://schemas.microsoft.com/office/drawing/2016/ink" xmlns:am3d="http://schemas.microsoft.com/office/drawing/2017/model3d" xmlns:o="urn:schemas-microsoft-com:office:office" xmlns:r="http://schemas.openxmlformats.org/officeDocument/2006/relationships" xmlns:m="http://schemas.openxmlformats.org/officeDocument/2006/math" xmlns:v="urn:schemas-microsoft-com:vml" xmlns:wp14="http://schemas.microsoft.com/office/word/2010/wordprocessingDrawing" xmlns:wp="http://schemas.openxmlformats.org/drawingml/2006/wordprocessingDrawing" xmlns:w10="urn:schemas-microsoft-com:office:word" xmlns:w="http://schemas.openxmlformats.org/wordprocessingml/2006/main" xmlns:w14="http://schemas.microsoft.com/office/word/2010/wordml" xmlns:w15="http://schemas.microsoft.com/office/word/2012/wordml" xmlns:w16cex="http://schemas.microsoft.com/office/word/2018/wordml/cex" xmlns:w16cid="http://schemas.microsoft.com/office/word/2016/wordml/cid" xmlns:w16="http://schemas.microsoft.com/office/word/2018/wordml" xmlns:w16sdtdh="http://schemas.microsoft.com/office/word/2020/wordml/sdtdatahash" xmlns:w16se="http://schemas.microsoft.com/office/word/2015/wordml/symex" xmlns:wpg="http://schemas.microsoft.com/office/word/2010/wordprocessingGroup" xmlns:wpi="http://schemas.microsoft.com/office/word/2010/wordprocessingInk" xmlns:wne="http://schemas.microsoft.com/office/word/2006/wordml" xmlns:wps="http://schemas.microsoft.com/office/word/2010/wordprocessingShape" mc:Ignorable="w14 w15 w16se w16cid w16 w16cex w16sdtdh wp14">
+<w:document xmlns:wpc="http://schemas.microsoft.com/office/word/2010/wordprocessingCanvas" xmlns:mc="http://schemas.openxmlformats.org/markup-compatibility/2006" xmlns:o="urn:schemas-microsoft-com:office:office" xmlns:r="http://schemas.openxmlformats.org/officeDocument/2006/relationships" xmlns:m="http://schemas.openxmlformats.org/officeDocument/2006/math" xmlns:v="urn:schemas-microsoft-com:vml" xmlns:wp14="http://schemas.microsoft.com/office/word/2010/wordprocessingDrawing" xmlns:wp="http://schemas.openxmlformats.org/drawingml/2006/wordprocessingDrawing" xmlns:w10="urn:schemas-microsoft-com:office:word" xmlns:w="http://schemas.openxmlformats.org/wordprocessingml/2006/main" xmlns:w14="http://schemas.microsoft.com/office/word/2010/wordml" xmlns:w15="http://schemas.microsoft.com/office/word/2012/wordml" xmlns:wpg="http://schemas.microsoft.com/office/word/2010/wordprocessingGroup" xmlns:wpi="http://schemas.microsoft.com/office/word/2010/wordprocessingInk" xmlns:wne="http://schemas.microsoft.com/office/word/2006/wordml" xmlns:wps="http://schemas.microsoft.com/office/word/2010/wordprocessingShape" mc:Ignorable="w14 w15 wp14">
   <w:body>
     <w:tbl>
       <w:tblPr>
@@ -29,6 +29,7 @@
                 <w:szCs w:val="24"/>
               </w:rPr>
             </w:pPr>
+            <w:proofErr w:type="spellStart"/>
             <w:r>
               <w:rPr>
                 <w:rFonts w:cs="Times New Roman"/>
@@ -37,6 +38,7 @@
               </w:rPr>
               <w:t>Oznaka</w:t>
             </w:r>
+            <w:proofErr w:type="spellEnd"/>
           </w:p>
         </w:tc>
         <w:tc>
@@ -71,6 +73,7 @@
                 <w:szCs w:val="24"/>
               </w:rPr>
             </w:pPr>
+            <w:proofErr w:type="spellStart"/>
             <w:r>
               <w:rPr>
                 <w:rFonts w:cs="Times New Roman"/>
@@ -79,6 +82,7 @@
               </w:rPr>
               <w:t>Naziv</w:t>
             </w:r>
+            <w:proofErr w:type="spellEnd"/>
           </w:p>
         </w:tc>
         <w:tc>
@@ -90,9 +94,19 @@
             <w:pPr>
               <w:cnfStyle w:val="000000100000" w:firstRow="0" w:lastRow="0" w:firstColumn="0" w:lastColumn="0" w:oddVBand="0" w:evenVBand="0" w:oddHBand="1" w:evenHBand="0" w:firstRowFirstColumn="0" w:firstRowLastColumn="0" w:lastRowFirstColumn="0" w:lastRowLastColumn="0"/>
             </w:pPr>
-            <w:r>
-              <w:t>Pretraga arhive</w:t>
-            </w:r>
+            <w:proofErr w:type="spellStart"/>
+            <w:r>
+              <w:t>Pretraga</w:t>
+            </w:r>
+            <w:proofErr w:type="spellEnd"/>
+            <w:r>
+              <w:t xml:space="preserve"> </w:t>
+            </w:r>
+            <w:proofErr w:type="spellStart"/>
+            <w:r>
+              <w:t>arhive</w:t>
+            </w:r>
+            <w:proofErr w:type="spellEnd"/>
           </w:p>
         </w:tc>
       </w:tr>
@@ -112,14 +126,34 @@
                 <w:szCs w:val="24"/>
               </w:rPr>
             </w:pPr>
+            <w:proofErr w:type="spellStart"/>
             <w:r>
               <w:rPr>
                 <w:rFonts w:cs="Times New Roman"/>
                 <w:sz w:val="24"/>
                 <w:szCs w:val="24"/>
               </w:rPr>
-              <w:t>Kratak opis</w:t>
-            </w:r>
+              <w:t>Kratak</w:t>
+            </w:r>
+            <w:proofErr w:type="spellEnd"/>
+            <w:r>
+              <w:rPr>
+                <w:rFonts w:cs="Times New Roman"/>
+                <w:sz w:val="24"/>
+                <w:szCs w:val="24"/>
+              </w:rPr>
+              <w:t xml:space="preserve"> </w:t>
+            </w:r>
+            <w:proofErr w:type="spellStart"/>
+            <w:r>
+              <w:rPr>
+                <w:rFonts w:cs="Times New Roman"/>
+                <w:sz w:val="24"/>
+                <w:szCs w:val="24"/>
+              </w:rPr>
+              <w:t>opis</w:t>
+            </w:r>
+            <w:proofErr w:type="spellEnd"/>
           </w:p>
         </w:tc>
         <w:tc>
@@ -135,8 +169,13 @@
               </w:rPr>
             </w:pPr>
             <w:r>
-              <w:t>Korisnik vr</w:t>
-            </w:r>
+              <w:t xml:space="preserve">Korisnik </w:t>
+            </w:r>
+            <w:proofErr w:type="spellStart"/>
+            <w:r>
+              <w:t>vr</w:t>
+            </w:r>
+            <w:proofErr w:type="spellEnd"/>
             <w:r>
               <w:rPr>
                 <w:lang w:val="sr-Latn-RS"/>
@@ -163,6 +202,7 @@
                 <w:szCs w:val="24"/>
               </w:rPr>
             </w:pPr>
+            <w:proofErr w:type="spellStart"/>
             <w:r>
               <w:rPr>
                 <w:rFonts w:cs="Times New Roman"/>
@@ -171,6 +211,7 @@
               </w:rPr>
               <w:t>Učesnici</w:t>
             </w:r>
+            <w:proofErr w:type="spellEnd"/>
           </w:p>
         </w:tc>
         <w:tc>
@@ -204,6 +245,7 @@
                 <w:szCs w:val="24"/>
               </w:rPr>
             </w:pPr>
+            <w:proofErr w:type="spellStart"/>
             <w:r>
               <w:rPr>
                 <w:rFonts w:cs="Times New Roman"/>
@@ -212,6 +254,7 @@
               </w:rPr>
               <w:t>Preduslovi</w:t>
             </w:r>
+            <w:proofErr w:type="spellEnd"/>
           </w:p>
         </w:tc>
         <w:tc>
@@ -234,13 +277,47 @@
                 <w:sz w:val="22"/>
               </w:rPr>
             </w:pPr>
+            <w:proofErr w:type="spellStart"/>
             <w:r>
               <w:rPr>
                 <w:rFonts w:ascii="Times New Roman" w:hAnsi="Times New Roman" w:cs="Times New Roman"/>
                 <w:sz w:val="22"/>
               </w:rPr>
-              <w:t>Pjavljen na sistem</w:t>
-            </w:r>
+              <w:t>Pjavljen</w:t>
+            </w:r>
+            <w:proofErr w:type="spellEnd"/>
+            <w:r>
+              <w:rPr>
+                <w:rFonts w:ascii="Times New Roman" w:hAnsi="Times New Roman" w:cs="Times New Roman"/>
+                <w:sz w:val="22"/>
+              </w:rPr>
+              <w:t xml:space="preserve"> </w:t>
+            </w:r>
+            <w:proofErr w:type="spellStart"/>
+            <w:r>
+              <w:rPr>
+                <w:rFonts w:ascii="Times New Roman" w:hAnsi="Times New Roman" w:cs="Times New Roman"/>
+                <w:sz w:val="22"/>
+              </w:rPr>
+              <w:t>na</w:t>
+            </w:r>
+            <w:proofErr w:type="spellEnd"/>
+            <w:r>
+              <w:rPr>
+                <w:rFonts w:ascii="Times New Roman" w:hAnsi="Times New Roman" w:cs="Times New Roman"/>
+                <w:sz w:val="22"/>
+              </w:rPr>
+              <w:t xml:space="preserve"> </w:t>
+            </w:r>
+            <w:proofErr w:type="spellStart"/>
+            <w:r>
+              <w:rPr>
+                <w:rFonts w:ascii="Times New Roman" w:hAnsi="Times New Roman" w:cs="Times New Roman"/>
+                <w:sz w:val="22"/>
+              </w:rPr>
+              <w:t>sistem</w:t>
+            </w:r>
+            <w:proofErr w:type="spellEnd"/>
           </w:p>
           <w:p>
             <w:pPr>
@@ -257,13 +334,63 @@
                 <w:sz w:val="22"/>
               </w:rPr>
             </w:pPr>
+            <w:proofErr w:type="spellStart"/>
             <w:r>
               <w:rPr>
                 <w:rFonts w:ascii="Times New Roman" w:hAnsi="Times New Roman" w:cs="Times New Roman"/>
                 <w:sz w:val="22"/>
               </w:rPr>
-              <w:t>Odabrana opcija pregled arhive</w:t>
-            </w:r>
+              <w:t>Odabrana</w:t>
+            </w:r>
+            <w:proofErr w:type="spellEnd"/>
+            <w:r>
+              <w:rPr>
+                <w:rFonts w:ascii="Times New Roman" w:hAnsi="Times New Roman" w:cs="Times New Roman"/>
+                <w:sz w:val="22"/>
+              </w:rPr>
+              <w:t xml:space="preserve"> </w:t>
+            </w:r>
+            <w:proofErr w:type="spellStart"/>
+            <w:r>
+              <w:rPr>
+                <w:rFonts w:ascii="Times New Roman" w:hAnsi="Times New Roman" w:cs="Times New Roman"/>
+                <w:sz w:val="22"/>
+              </w:rPr>
+              <w:t>opcija</w:t>
+            </w:r>
+            <w:proofErr w:type="spellEnd"/>
+            <w:r>
+              <w:rPr>
+                <w:rFonts w:ascii="Times New Roman" w:hAnsi="Times New Roman" w:cs="Times New Roman"/>
+                <w:sz w:val="22"/>
+              </w:rPr>
+              <w:t xml:space="preserve"> </w:t>
+            </w:r>
+            <w:proofErr w:type="spellStart"/>
+            <w:r>
+              <w:rPr>
+                <w:rFonts w:ascii="Times New Roman" w:hAnsi="Times New Roman" w:cs="Times New Roman"/>
+                <w:sz w:val="22"/>
+              </w:rPr>
+              <w:t>pregled</w:t>
+            </w:r>
+            <w:proofErr w:type="spellEnd"/>
+            <w:r>
+              <w:rPr>
+                <w:rFonts w:ascii="Times New Roman" w:hAnsi="Times New Roman" w:cs="Times New Roman"/>
+                <w:sz w:val="22"/>
+              </w:rPr>
+              <w:t xml:space="preserve"> </w:t>
+            </w:r>
+            <w:proofErr w:type="spellStart"/>
+            <w:r>
+              <w:rPr>
+                <w:rFonts w:ascii="Times New Roman" w:hAnsi="Times New Roman" w:cs="Times New Roman"/>
+                <w:sz w:val="22"/>
+              </w:rPr>
+              <w:t>arhive</w:t>
+            </w:r>
+            <w:proofErr w:type="spellEnd"/>
           </w:p>
         </w:tc>
       </w:tr>
@@ -284,13 +411,23 @@
                 <w:szCs w:val="24"/>
               </w:rPr>
             </w:pPr>
+            <w:proofErr w:type="spellStart"/>
             <w:r>
               <w:rPr>
                 <w:rFonts w:cs="Times New Roman"/>
                 <w:sz w:val="24"/>
                 <w:szCs w:val="24"/>
               </w:rPr>
-              <w:t>Osnovni scenario</w:t>
+              <w:t>Osnovni</w:t>
+            </w:r>
+            <w:proofErr w:type="spellEnd"/>
+            <w:r>
+              <w:rPr>
+                <w:rFonts w:cs="Times New Roman"/>
+                <w:sz w:val="24"/>
+                <w:szCs w:val="24"/>
+              </w:rPr>
+              <w:t xml:space="preserve"> scenario</w:t>
             </w:r>
           </w:p>
         </w:tc>
@@ -350,6 +487,7 @@
                       <w:bCs/>
                     </w:rPr>
                   </w:pPr>
+                  <w:proofErr w:type="spellStart"/>
                   <w:r>
                     <w:rPr>
                       <w:rFonts w:cs="Times New Roman"/>
@@ -358,6 +496,7 @@
                     </w:rPr>
                     <w:t>Sistem</w:t>
                   </w:r>
+                  <w:proofErr w:type="spellEnd"/>
                 </w:p>
               </w:tc>
             </w:tr>
@@ -383,6 +522,8 @@
                       <w:sz w:val="22"/>
                     </w:rPr>
                   </w:pPr>
+                  <w:bookmarkStart w:id="0" w:name="_GoBack"/>
+                  <w:bookmarkEnd w:id="0"/>
                 </w:p>
               </w:tc>
               <w:tc>
@@ -583,7 +724,23 @@
                       <w:sz w:val="22"/>
                       <w:lang w:val="de-DE"/>
                     </w:rPr>
-                    <w:t>Sistem vrši pretragu u bayi podata</w:t>
+                    <w:t>Sistem vrši pretragu u baz</w:t>
+                  </w:r>
+                  <w:r>
+                    <w:rPr>
+                      <w:rFonts w:ascii="Times New Roman" w:hAnsi="Times New Roman" w:cs="Times New Roman"/>
+                      <w:sz w:val="22"/>
+                      <w:lang w:val="de-DE"/>
+                    </w:rPr>
+                    <w:t>i podata</w:t>
+                  </w:r>
+                  <w:r>
+                    <w:rPr>
+                      <w:rFonts w:ascii="Times New Roman" w:hAnsi="Times New Roman" w:cs="Times New Roman"/>
+                      <w:sz w:val="22"/>
+                      <w:lang w:val="de-DE"/>
+                    </w:rPr>
+                    <w:t>ka</w:t>
                   </w:r>
                 </w:p>
               </w:tc>
@@ -632,14 +789,106 @@
                       <w:lang w:val="en-GB"/>
                     </w:rPr>
                   </w:pPr>
-                  <w:r>
-                    <w:rPr>
-                      <w:rFonts w:ascii="Times New Roman" w:hAnsi="Times New Roman" w:cs="Times New Roman"/>
-                      <w:sz w:val="22"/>
-                      <w:lang w:val="en-GB"/>
-                    </w:rPr>
-                    <w:t>Prikaz liste osoba koje ispunjavaju parametre</w:t>
-                  </w:r>
+                  <w:proofErr w:type="spellStart"/>
+                  <w:r>
+                    <w:rPr>
+                      <w:rFonts w:ascii="Times New Roman" w:hAnsi="Times New Roman" w:cs="Times New Roman"/>
+                      <w:sz w:val="22"/>
+                      <w:lang w:val="en-GB"/>
+                    </w:rPr>
+                    <w:t>Prikaz</w:t>
+                  </w:r>
+                  <w:proofErr w:type="spellEnd"/>
+                  <w:r>
+                    <w:rPr>
+                      <w:rFonts w:ascii="Times New Roman" w:hAnsi="Times New Roman" w:cs="Times New Roman"/>
+                      <w:sz w:val="22"/>
+                      <w:lang w:val="en-GB"/>
+                    </w:rPr>
+                    <w:t xml:space="preserve"> </w:t>
+                  </w:r>
+                  <w:proofErr w:type="spellStart"/>
+                  <w:r>
+                    <w:rPr>
+                      <w:rFonts w:ascii="Times New Roman" w:hAnsi="Times New Roman" w:cs="Times New Roman"/>
+                      <w:sz w:val="22"/>
+                      <w:lang w:val="en-GB"/>
+                    </w:rPr>
+                    <w:t>liste</w:t>
+                  </w:r>
+                  <w:proofErr w:type="spellEnd"/>
+                  <w:r>
+                    <w:rPr>
+                      <w:rFonts w:ascii="Times New Roman" w:hAnsi="Times New Roman" w:cs="Times New Roman"/>
+                      <w:sz w:val="22"/>
+                      <w:lang w:val="en-GB"/>
+                    </w:rPr>
+                    <w:t xml:space="preserve"> </w:t>
+                  </w:r>
+                  <w:proofErr w:type="spellStart"/>
+                  <w:r>
+                    <w:rPr>
+                      <w:rFonts w:ascii="Times New Roman" w:hAnsi="Times New Roman" w:cs="Times New Roman"/>
+                      <w:sz w:val="22"/>
+                      <w:lang w:val="en-GB"/>
+                    </w:rPr>
+                    <w:t>osoba</w:t>
+                  </w:r>
+                  <w:proofErr w:type="spellEnd"/>
+                  <w:r>
+                    <w:rPr>
+                      <w:rFonts w:ascii="Times New Roman" w:hAnsi="Times New Roman" w:cs="Times New Roman"/>
+                      <w:sz w:val="22"/>
+                      <w:lang w:val="en-GB"/>
+                    </w:rPr>
+                    <w:t xml:space="preserve"> </w:t>
+                  </w:r>
+                  <w:proofErr w:type="spellStart"/>
+                  <w:r>
+                    <w:rPr>
+                      <w:rFonts w:ascii="Times New Roman" w:hAnsi="Times New Roman" w:cs="Times New Roman"/>
+                      <w:sz w:val="22"/>
+                      <w:lang w:val="en-GB"/>
+                    </w:rPr>
+                    <w:t>koje</w:t>
+                  </w:r>
+                  <w:proofErr w:type="spellEnd"/>
+                  <w:r>
+                    <w:rPr>
+                      <w:rFonts w:ascii="Times New Roman" w:hAnsi="Times New Roman" w:cs="Times New Roman"/>
+                      <w:sz w:val="22"/>
+                      <w:lang w:val="en-GB"/>
+                    </w:rPr>
+                    <w:t xml:space="preserve"> </w:t>
+                  </w:r>
+                  <w:proofErr w:type="spellStart"/>
+                  <w:r>
+                    <w:rPr>
+                      <w:rFonts w:ascii="Times New Roman" w:hAnsi="Times New Roman" w:cs="Times New Roman"/>
+                      <w:sz w:val="22"/>
+                      <w:lang w:val="en-GB"/>
+                    </w:rPr>
+                    <w:t>ispunjavaju</w:t>
+                  </w:r>
+                  <w:proofErr w:type="spellEnd"/>
+                  <w:r>
+                    <w:rPr>
+                      <w:rFonts w:ascii="Times New Roman" w:hAnsi="Times New Roman" w:cs="Times New Roman"/>
+                      <w:sz w:val="22"/>
+                      <w:lang w:val="en-GB"/>
+                    </w:rPr>
+                    <w:t xml:space="preserve"> </w:t>
+                  </w:r>
+                  <w:proofErr w:type="spellStart"/>
+                  <w:r>
+                    <w:rPr>
+                      <w:rFonts w:ascii="Times New Roman" w:hAnsi="Times New Roman" w:cs="Times New Roman"/>
+                      <w:sz w:val="22"/>
+                      <w:lang w:val="en-GB"/>
+                    </w:rPr>
+                    <w:t>parametre</w:t>
+                  </w:r>
+                  <w:proofErr w:type="spellEnd"/>
                   <w:r>
                     <w:rPr>
                       <w:rFonts w:ascii="Times New Roman" w:hAnsi="Times New Roman" w:cs="Times New Roman"/>
@@ -1109,6 +1358,7 @@
                 <w:szCs w:val="24"/>
               </w:rPr>
             </w:pPr>
+            <w:proofErr w:type="spellStart"/>
             <w:r>
               <w:rPr>
                 <w:rFonts w:cs="Times New Roman"/>
@@ -1117,6 +1367,7 @@
               </w:rPr>
               <w:t>Rezultat</w:t>
             </w:r>
+            <w:proofErr w:type="spellEnd"/>
           </w:p>
         </w:tc>
         <w:tc>
@@ -1161,22 +1412,70 @@
                 <w:szCs w:val="24"/>
               </w:rPr>
             </w:pPr>
+            <w:proofErr w:type="spellStart"/>
             <w:r>
               <w:rPr>
                 <w:rFonts w:cs="Times New Roman"/>
                 <w:sz w:val="24"/>
                 <w:szCs w:val="24"/>
               </w:rPr>
-              <w:t xml:space="preserve">Alternativni </w:t>
-            </w:r>
+              <w:t>Alternativni</w:t>
+            </w:r>
+            <w:proofErr w:type="spellEnd"/>
             <w:r>
               <w:rPr>
                 <w:rFonts w:cs="Times New Roman"/>
                 <w:sz w:val="24"/>
                 <w:szCs w:val="24"/>
               </w:rPr>
-              <w:t>tokovi i izuzeci</w:t>
-            </w:r>
+              <w:t xml:space="preserve"> </w:t>
+            </w:r>
+            <w:proofErr w:type="spellStart"/>
+            <w:r>
+              <w:rPr>
+                <w:rFonts w:cs="Times New Roman"/>
+                <w:sz w:val="24"/>
+                <w:szCs w:val="24"/>
+              </w:rPr>
+              <w:t>tokovi</w:t>
+            </w:r>
+            <w:proofErr w:type="spellEnd"/>
+            <w:r>
+              <w:rPr>
+                <w:rFonts w:cs="Times New Roman"/>
+                <w:sz w:val="24"/>
+                <w:szCs w:val="24"/>
+              </w:rPr>
+              <w:t xml:space="preserve"> </w:t>
+            </w:r>
+            <w:proofErr w:type="spellStart"/>
+            <w:r>
+              <w:rPr>
+                <w:rFonts w:cs="Times New Roman"/>
+                <w:sz w:val="24"/>
+                <w:szCs w:val="24"/>
+              </w:rPr>
+              <w:t>i</w:t>
+            </w:r>
+            <w:proofErr w:type="spellEnd"/>
+            <w:r>
+              <w:rPr>
+                <w:rFonts w:cs="Times New Roman"/>
+                <w:sz w:val="24"/>
+                <w:szCs w:val="24"/>
+              </w:rPr>
+              <w:t xml:space="preserve"> </w:t>
+            </w:r>
+            <w:proofErr w:type="spellStart"/>
+            <w:r>
+              <w:rPr>
+                <w:rFonts w:cs="Times New Roman"/>
+                <w:sz w:val="24"/>
+                <w:szCs w:val="24"/>
+              </w:rPr>
+              <w:t>izuzeci</w:t>
+            </w:r>
+            <w:proofErr w:type="spellEnd"/>
           </w:p>
         </w:tc>
         <w:tc>
@@ -1211,6 +1510,7 @@
                       <w:bCs/>
                     </w:rPr>
                   </w:pPr>
+                  <w:proofErr w:type="spellStart"/>
                   <w:r>
                     <w:rPr>
                       <w:rFonts w:cs="Times New Roman"/>
@@ -1219,6 +1519,7 @@
                     </w:rPr>
                     <w:t>Oznaka</w:t>
                   </w:r>
+                  <w:proofErr w:type="spellEnd"/>
                 </w:p>
               </w:tc>
               <w:tc>
@@ -1235,6 +1536,7 @@
                       <w:bCs/>
                     </w:rPr>
                   </w:pPr>
+                  <w:proofErr w:type="spellStart"/>
                   <w:r>
                     <w:rPr>
                       <w:rFonts w:cs="Times New Roman"/>
@@ -1243,6 +1545,7 @@
                     </w:rPr>
                     <w:t>Opis</w:t>
                   </w:r>
+                  <w:proofErr w:type="spellEnd"/>
                 </w:p>
               </w:tc>
             </w:tr>
@@ -1282,20 +1585,166 @@
                       <w:lang w:val="en-GB"/>
                     </w:rPr>
                   </w:pPr>
-                  <w:r>
-                    <w:rPr>
-                      <w:rFonts w:cs="Times New Roman"/>
-                      <w:lang w:val="en-GB"/>
-                    </w:rPr>
-                    <w:t>Ukoliko ne postoji osoba koja ispunjava param</w:t>
-                  </w:r>
-                  <w:r>
-                    <w:rPr>
-                      <w:rFonts w:cs="Times New Roman"/>
-                      <w:lang w:val="en-GB"/>
-                    </w:rPr>
-                    <w:t>etre, sistem prikazuje odgovarajuću poruku</w:t>
-                  </w:r>
+                  <w:proofErr w:type="spellStart"/>
+                  <w:r>
+                    <w:rPr>
+                      <w:rFonts w:cs="Times New Roman"/>
+                      <w:lang w:val="en-GB"/>
+                    </w:rPr>
+                    <w:t>Ukoliko</w:t>
+                  </w:r>
+                  <w:proofErr w:type="spellEnd"/>
+                  <w:r>
+                    <w:rPr>
+                      <w:rFonts w:cs="Times New Roman"/>
+                      <w:lang w:val="en-GB"/>
+                    </w:rPr>
+                    <w:t xml:space="preserve"> ne </w:t>
+                  </w:r>
+                  <w:proofErr w:type="spellStart"/>
+                  <w:r>
+                    <w:rPr>
+                      <w:rFonts w:cs="Times New Roman"/>
+                      <w:lang w:val="en-GB"/>
+                    </w:rPr>
+                    <w:t>postoji</w:t>
+                  </w:r>
+                  <w:proofErr w:type="spellEnd"/>
+                  <w:r>
+                    <w:rPr>
+                      <w:rFonts w:cs="Times New Roman"/>
+                      <w:lang w:val="en-GB"/>
+                    </w:rPr>
+                    <w:t xml:space="preserve"> </w:t>
+                  </w:r>
+                  <w:proofErr w:type="spellStart"/>
+                  <w:r>
+                    <w:rPr>
+                      <w:rFonts w:cs="Times New Roman"/>
+                      <w:lang w:val="en-GB"/>
+                    </w:rPr>
+                    <w:t>osoba</w:t>
+                  </w:r>
+                  <w:proofErr w:type="spellEnd"/>
+                  <w:r>
+                    <w:rPr>
+                      <w:rFonts w:cs="Times New Roman"/>
+                      <w:lang w:val="en-GB"/>
+                    </w:rPr>
+                    <w:t xml:space="preserve"> </w:t>
+                  </w:r>
+                  <w:proofErr w:type="spellStart"/>
+                  <w:r>
+                    <w:rPr>
+                      <w:rFonts w:cs="Times New Roman"/>
+                      <w:lang w:val="en-GB"/>
+                    </w:rPr>
+                    <w:t>koja</w:t>
+                  </w:r>
+                  <w:proofErr w:type="spellEnd"/>
+                  <w:r>
+                    <w:rPr>
+                      <w:rFonts w:cs="Times New Roman"/>
+                      <w:lang w:val="en-GB"/>
+                    </w:rPr>
+                    <w:t xml:space="preserve"> </w:t>
+                  </w:r>
+                  <w:proofErr w:type="spellStart"/>
+                  <w:r>
+                    <w:rPr>
+                      <w:rFonts w:cs="Times New Roman"/>
+                      <w:lang w:val="en-GB"/>
+                    </w:rPr>
+                    <w:t>ispunjava</w:t>
+                  </w:r>
+                  <w:proofErr w:type="spellEnd"/>
+                  <w:r>
+                    <w:rPr>
+                      <w:rFonts w:cs="Times New Roman"/>
+                      <w:lang w:val="en-GB"/>
+                    </w:rPr>
+                    <w:t xml:space="preserve"> </w:t>
+                  </w:r>
+                  <w:proofErr w:type="spellStart"/>
+                  <w:r>
+                    <w:rPr>
+                      <w:rFonts w:cs="Times New Roman"/>
+                      <w:lang w:val="en-GB"/>
+                    </w:rPr>
+                    <w:t>param</w:t>
+                  </w:r>
+                  <w:r>
+                    <w:rPr>
+                      <w:rFonts w:cs="Times New Roman"/>
+                      <w:lang w:val="en-GB"/>
+                    </w:rPr>
+                    <w:t>etre</w:t>
+                  </w:r>
+                  <w:proofErr w:type="spellEnd"/>
+                  <w:r>
+                    <w:rPr>
+                      <w:rFonts w:cs="Times New Roman"/>
+                      <w:lang w:val="en-GB"/>
+                    </w:rPr>
+                    <w:t xml:space="preserve">, </w:t>
+                  </w:r>
+                  <w:proofErr w:type="spellStart"/>
+                  <w:r>
+                    <w:rPr>
+                      <w:rFonts w:cs="Times New Roman"/>
+                      <w:lang w:val="en-GB"/>
+                    </w:rPr>
+                    <w:t>sistem</w:t>
+                  </w:r>
+                  <w:proofErr w:type="spellEnd"/>
+                  <w:r>
+                    <w:rPr>
+                      <w:rFonts w:cs="Times New Roman"/>
+                      <w:lang w:val="en-GB"/>
+                    </w:rPr>
+                    <w:t xml:space="preserve"> </w:t>
+                  </w:r>
+                  <w:proofErr w:type="spellStart"/>
+                  <w:r>
+                    <w:rPr>
+                      <w:rFonts w:cs="Times New Roman"/>
+                      <w:lang w:val="en-GB"/>
+                    </w:rPr>
+                    <w:t>prikazuje</w:t>
+                  </w:r>
+                  <w:proofErr w:type="spellEnd"/>
+                  <w:r>
+                    <w:rPr>
+                      <w:rFonts w:cs="Times New Roman"/>
+                      <w:lang w:val="en-GB"/>
+                    </w:rPr>
+                    <w:t xml:space="preserve"> </w:t>
+                  </w:r>
+                  <w:proofErr w:type="spellStart"/>
+                  <w:r>
+                    <w:rPr>
+                      <w:rFonts w:cs="Times New Roman"/>
+                      <w:lang w:val="en-GB"/>
+                    </w:rPr>
+                    <w:t>odgovarajuću</w:t>
+                  </w:r>
+                  <w:proofErr w:type="spellEnd"/>
+                  <w:r>
+                    <w:rPr>
+                      <w:rFonts w:cs="Times New Roman"/>
+                      <w:lang w:val="en-GB"/>
+                    </w:rPr>
+                    <w:t xml:space="preserve"> </w:t>
+                  </w:r>
+                  <w:proofErr w:type="spellStart"/>
+                  <w:r>
+                    <w:rPr>
+                      <w:rFonts w:cs="Times New Roman"/>
+                      <w:lang w:val="en-GB"/>
+                    </w:rPr>
+                    <w:t>poruku</w:t>
+                  </w:r>
+                  <w:proofErr w:type="spellEnd"/>
                 </w:p>
               </w:tc>
             </w:tr>
@@ -1499,8 +1948,8 @@
 </file>
 
 <file path=word/numbering.xml><?xml version="1.0" encoding="utf-8"?>
-<w:numbering xmlns:wpc="http://schemas.microsoft.com/office/word/2010/wordprocessingCanvas" xmlns:cx="http://schemas.microsoft.com/office/drawing/2014/chartex" xmlns:cx1="http://schemas.microsoft.com/office/drawing/2015/9/8/chartex" xmlns:cx2="http://schemas.microsoft.com/office/drawing/2015/10/21/chartex" xmlns:cx3="http://schemas.microsoft.com/office/drawing/2016/5/9/chartex" xmlns:cx4="http://schemas.microsoft.com/office/drawing/2016/5/10/chartex" xmlns:cx5="http://schemas.microsoft.com/office/drawing/2016/5/11/chartex" xmlns:cx6="http://schemas.microsoft.com/office/drawing/2016/5/12/chartex" xmlns:cx7="http://schemas.microsoft.com/office/drawing/2016/5/13/chartex" xmlns:cx8="http://schemas.microsoft.com/office/drawing/2016/5/14/chartex" xmlns:mc="http://schemas.openxmlformats.org/markup-compatibility/2006" xmlns:aink="http://schemas.microsoft.com/office/drawing/2016/ink" xmlns:am3d="http://schemas.microsoft.com/office/drawing/2017/model3d" xmlns:o="urn:schemas-microsoft-com:office:office" xmlns:r="http://schemas.openxmlformats.org/officeDocument/2006/relationships" xmlns:m="http://schemas.openxmlformats.org/officeDocument/2006/math" xmlns:v="urn:schemas-microsoft-com:vml" xmlns:wp14="http://schemas.microsoft.com/office/word/2010/wordprocessingDrawing" xmlns:wp="http://schemas.openxmlformats.org/drawingml/2006/wordprocessingDrawing" xmlns:w10="urn:schemas-microsoft-com:office:word" xmlns:w="http://schemas.openxmlformats.org/wordprocessingml/2006/main" xmlns:w14="http://schemas.microsoft.com/office/word/2010/wordml" xmlns:w15="http://schemas.microsoft.com/office/word/2012/wordml" xmlns:w16cex="http://schemas.microsoft.com/office/word/2018/wordml/cex" xmlns:w16cid="http://schemas.microsoft.com/office/word/2016/wordml/cid" xmlns:w16="http://schemas.microsoft.com/office/word/2018/wordml" xmlns:w16sdtdh="http://schemas.microsoft.com/office/word/2020/wordml/sdtdatahash" xmlns:w16se="http://schemas.microsoft.com/office/word/2015/wordml/symex" xmlns:wpg="http://schemas.microsoft.com/office/word/2010/wordprocessingGroup" xmlns:wpi="http://schemas.microsoft.com/office/word/2010/wordprocessingInk" xmlns:wne="http://schemas.microsoft.com/office/word/2006/wordml" xmlns:wps="http://schemas.microsoft.com/office/word/2010/wordprocessingShape" mc:Ignorable="w14 w15 w16se w16cid w16 w16cex w16sdtdh wp14">
-  <w:abstractNum w:abstractNumId="0" w15:restartNumberingAfterBreak="0">
+<w:numbering xmlns:wpc="http://schemas.microsoft.com/office/word/2010/wordprocessingCanvas" xmlns:mc="http://schemas.openxmlformats.org/markup-compatibility/2006" xmlns:o="urn:schemas-microsoft-com:office:office" xmlns:r="http://schemas.openxmlformats.org/officeDocument/2006/relationships" xmlns:m="http://schemas.openxmlformats.org/officeDocument/2006/math" xmlns:v="urn:schemas-microsoft-com:vml" xmlns:wp14="http://schemas.microsoft.com/office/word/2010/wordprocessingDrawing" xmlns:wp="http://schemas.openxmlformats.org/drawingml/2006/wordprocessingDrawing" xmlns:w10="urn:schemas-microsoft-com:office:word" xmlns:w="http://schemas.openxmlformats.org/wordprocessingml/2006/main" xmlns:w14="http://schemas.microsoft.com/office/word/2010/wordml" xmlns:w15="http://schemas.microsoft.com/office/word/2012/wordml" xmlns:wpg="http://schemas.microsoft.com/office/word/2010/wordprocessingGroup" xmlns:wpi="http://schemas.microsoft.com/office/word/2010/wordprocessingInk" xmlns:wne="http://schemas.microsoft.com/office/word/2006/wordml" xmlns:wps="http://schemas.microsoft.com/office/word/2010/wordprocessingShape" mc:Ignorable="w14 w15 wp14">
+  <w:abstractNum w:abstractNumId="0">
     <w:nsid w:val="2814391E"/>
     <w:multiLevelType w:val="hybridMultilevel"/>
     <w:tmpl w:val="DB4C7CDC"/>
@@ -1613,7 +2062,7 @@
       </w:rPr>
     </w:lvl>
   </w:abstractNum>
-  <w:abstractNum w:abstractNumId="1" w15:restartNumberingAfterBreak="0">
+  <w:abstractNum w:abstractNumId="1">
     <w:nsid w:val="640C5F75"/>
     <w:multiLevelType w:val="hybridMultilevel"/>
     <w:tmpl w:val="8C16A7D6"/>
@@ -1726,7 +2175,7 @@
       </w:rPr>
     </w:lvl>
   </w:abstractNum>
-  <w:abstractNum w:abstractNumId="2" w15:restartNumberingAfterBreak="0">
+  <w:abstractNum w:abstractNumId="2">
     <w:nsid w:val="69C868B6"/>
     <w:multiLevelType w:val="hybridMultilevel"/>
     <w:tmpl w:val="CFD013EA"/>
@@ -1825,7 +2274,7 @@
 </file>
 
 <file path=word/styles.xml><?xml version="1.0" encoding="utf-8"?>
-<w:styles xmlns:mc="http://schemas.openxmlformats.org/markup-compatibility/2006" xmlns:r="http://schemas.openxmlformats.org/officeDocument/2006/relationships" xmlns:w="http://schemas.openxmlformats.org/wordprocessingml/2006/main" xmlns:w14="http://schemas.microsoft.com/office/word/2010/wordml" xmlns:w15="http://schemas.microsoft.com/office/word/2012/wordml" xmlns:w16cex="http://schemas.microsoft.com/office/word/2018/wordml/cex" xmlns:w16cid="http://schemas.microsoft.com/office/word/2016/wordml/cid" xmlns:w16="http://schemas.microsoft.com/office/word/2018/wordml" xmlns:w16sdtdh="http://schemas.microsoft.com/office/word/2020/wordml/sdtdatahash" xmlns:w16se="http://schemas.microsoft.com/office/word/2015/wordml/symex" mc:Ignorable="w14 w15 w16se w16cid w16 w16cex w16sdtdh">
+<w:styles xmlns:mc="http://schemas.openxmlformats.org/markup-compatibility/2006" xmlns:r="http://schemas.openxmlformats.org/officeDocument/2006/relationships" xmlns:w="http://schemas.openxmlformats.org/wordprocessingml/2006/main" xmlns:w14="http://schemas.microsoft.com/office/word/2010/wordml" xmlns:w15="http://schemas.microsoft.com/office/word/2012/wordml" mc:Ignorable="w14 w15">
   <w:docDefaults>
     <w:rPrDefault>
       <w:rPr>
@@ -1841,7 +2290,7 @@
       </w:pPr>
     </w:pPrDefault>
   </w:docDefaults>
-  <w:latentStyles w:defLockedState="0" w:defUIPriority="99" w:defSemiHidden="0" w:defUnhideWhenUsed="0" w:defQFormat="0" w:count="376">
+  <w:latentStyles w:defLockedState="0" w:defUIPriority="99" w:defSemiHidden="0" w:defUnhideWhenUsed="0" w:defQFormat="0" w:count="371">
     <w:lsdException w:name="Normal" w:uiPriority="0" w:qFormat="1"/>
     <w:lsdException w:name="heading 1" w:uiPriority="9" w:qFormat="1"/>
     <w:lsdException w:name="heading 2" w:semiHidden="1" w:uiPriority="9" w:unhideWhenUsed="1" w:qFormat="1"/>
@@ -2213,11 +2662,6 @@
     <w:lsdException w:name="List Table 5 Dark Accent 6" w:uiPriority="50"/>
     <w:lsdException w:name="List Table 6 Colorful Accent 6" w:uiPriority="51"/>
     <w:lsdException w:name="List Table 7 Colorful Accent 6" w:uiPriority="52"/>
-    <w:lsdException w:name="Mention" w:semiHidden="1" w:unhideWhenUsed="1"/>
-    <w:lsdException w:name="Smart Hyperlink" w:semiHidden="1" w:unhideWhenUsed="1"/>
-    <w:lsdException w:name="Hashtag" w:semiHidden="1" w:unhideWhenUsed="1"/>
-    <w:lsdException w:name="Unresolved Mention" w:semiHidden="1" w:unhideWhenUsed="1"/>
-    <w:lsdException w:name="Smart Link" w:semiHidden="1" w:unhideWhenUsed="1"/>
   </w:latentStyles>
   <w:style w:type="paragraph" w:default="1" w:styleId="Normal">
     <w:name w:val="Normal"/>
@@ -2284,6 +2728,7 @@
       <w:rFonts w:ascii="Times New Roman" w:hAnsi="Times New Roman"/>
     </w:rPr>
     <w:tblPr>
+      <w:tblInd w:w="0" w:type="dxa"/>
       <w:tblBorders>
         <w:top w:val="single" w:sz="4" w:space="0" w:color="auto"/>
         <w:left w:val="single" w:sz="4" w:space="0" w:color="auto"/>
@@ -2292,6 +2737,12 @@
         <w:insideH w:val="single" w:sz="4" w:space="0" w:color="auto"/>
         <w:insideV w:val="single" w:sz="4" w:space="0" w:color="auto"/>
       </w:tblBorders>
+      <w:tblCellMar>
+        <w:top w:w="0" w:type="dxa"/>
+        <w:left w:w="108" w:type="dxa"/>
+        <w:bottom w:w="0" w:type="dxa"/>
+        <w:right w:w="108" w:type="dxa"/>
+      </w:tblCellMar>
     </w:tblPr>
   </w:style>
   <w:style w:type="table" w:styleId="PlainTable1">
@@ -2308,6 +2759,7 @@
     <w:tblPr>
       <w:tblStyleRowBandSize w:val="1"/>
       <w:tblStyleColBandSize w:val="1"/>
+      <w:tblInd w:w="0" w:type="dxa"/>
       <w:tblBorders>
         <w:top w:val="single" w:sz="4" w:space="0" w:color="BFBFBF" w:themeColor="background1" w:themeShade="BF"/>
         <w:left w:val="single" w:sz="4" w:space="0" w:color="BFBFBF" w:themeColor="background1" w:themeShade="BF"/>
@@ -2316,6 +2768,12 @@
         <w:insideH w:val="single" w:sz="4" w:space="0" w:color="BFBFBF" w:themeColor="background1" w:themeShade="BF"/>
         <w:insideV w:val="single" w:sz="4" w:space="0" w:color="BFBFBF" w:themeColor="background1" w:themeShade="BF"/>
       </w:tblBorders>
+      <w:tblCellMar>
+        <w:top w:w="0" w:type="dxa"/>
+        <w:left w:w="108" w:type="dxa"/>
+        <w:bottom w:w="0" w:type="dxa"/>
+        <w:right w:w="108" w:type="dxa"/>
+      </w:tblCellMar>
     </w:tblPr>
     <w:tblStylePr w:type="firstRow">
       <w:rPr>

</xml_diff>